<commit_message>
added high speed networking/ high performance clusters:
</commit_message>
<xml_diff>
--- a/Bid Data and Cloud Computing/m1/Virtualization.docx
+++ b/Bid Data and Cloud Computing/m1/Virtualization.docx
@@ -239,8 +239,17 @@
           <w:sz w:val="24"/>
           <w:szCs w:val="24"/>
         </w:rPr>
-        <w:t>Virtualization is a technology that lets you create useful service susing resources that are traditionally bound to HW. Allows to use physical machines full capacity by distributing its capabilities among many users/envs</w:t>
-      </w:r>
+        <w:t>Virtualization is a technology that lets you create useful service using resources that are traditionally bound to HW. Allows to use physical machines full capacity by distributing its capabilities among many users/</w:t>
+      </w:r>
+      <w:proofErr w:type="spellStart"/>
+      <w:r>
+        <w:rPr>
+          <w:sz w:val="24"/>
+          <w:szCs w:val="24"/>
+        </w:rPr>
+        <w:t>envs</w:t>
+      </w:r>
+      <w:proofErr w:type="spellEnd"/>
     </w:p>
     <w:p>
       <w:pPr>
@@ -259,7 +268,23 @@
           <w:sz w:val="24"/>
           <w:szCs w:val="24"/>
         </w:rPr>
-        <w:t>Can dedicate parts of hardware to different tasks, instead of having one hw for one task. This can reduce cooling and maintenance cost.</w:t>
+        <w:t xml:space="preserve">Can dedicate parts of hardware to different tasks, instead of having one </w:t>
+      </w:r>
+      <w:proofErr w:type="spellStart"/>
+      <w:r>
+        <w:rPr>
+          <w:sz w:val="24"/>
+          <w:szCs w:val="24"/>
+        </w:rPr>
+        <w:t>hw</w:t>
+      </w:r>
+      <w:proofErr w:type="spellEnd"/>
+      <w:r>
+        <w:rPr>
+          <w:sz w:val="24"/>
+          <w:szCs w:val="24"/>
+        </w:rPr>
+        <w:t xml:space="preserve"> for one task. This can reduce cooling and maintenance cost.</w:t>
       </w:r>
     </w:p>
     <w:p>
@@ -279,7 +304,23 @@
           <w:sz w:val="24"/>
           <w:szCs w:val="24"/>
         </w:rPr>
-        <w:t>Gist of it is that a machine has only one set of actual hw, so how can we get it to have more than one OS.</w:t>
+        <w:t xml:space="preserve">Gist of it is that a machine has only one set of actual </w:t>
+      </w:r>
+      <w:proofErr w:type="spellStart"/>
+      <w:r>
+        <w:rPr>
+          <w:sz w:val="24"/>
+          <w:szCs w:val="24"/>
+        </w:rPr>
+        <w:t>hw</w:t>
+      </w:r>
+      <w:proofErr w:type="spellEnd"/>
+      <w:r>
+        <w:rPr>
+          <w:sz w:val="24"/>
+          <w:szCs w:val="24"/>
+        </w:rPr>
+        <w:t>, so how can we get it to have more than one OS.</w:t>
       </w:r>
     </w:p>
     <w:p>
@@ -299,7 +340,23 @@
           <w:sz w:val="24"/>
           <w:szCs w:val="24"/>
         </w:rPr>
-        <w:t xml:space="preserve">Originally one layer HW one single OS, apps run on that OS. </w:t>
+        <w:t xml:space="preserve">Originally </w:t>
+      </w:r>
+      <w:proofErr w:type="gramStart"/>
+      <w:r>
+        <w:rPr>
+          <w:sz w:val="24"/>
+          <w:szCs w:val="24"/>
+        </w:rPr>
+        <w:t>one layer</w:t>
+      </w:r>
+      <w:proofErr w:type="gramEnd"/>
+      <w:r>
+        <w:rPr>
+          <w:sz w:val="24"/>
+          <w:szCs w:val="24"/>
+        </w:rPr>
+        <w:t xml:space="preserve"> HW one single OS, apps run on that OS. </w:t>
       </w:r>
     </w:p>
     <w:p>
@@ -319,7 +376,23 @@
           <w:sz w:val="24"/>
           <w:szCs w:val="24"/>
         </w:rPr>
-        <w:t xml:space="preserve">When have devices in data center, one device can have multiple dif users. </w:t>
+        <w:t xml:space="preserve">When have devices in data center, one device can have multiple </w:t>
+      </w:r>
+      <w:proofErr w:type="spellStart"/>
+      <w:r>
+        <w:rPr>
+          <w:sz w:val="24"/>
+          <w:szCs w:val="24"/>
+        </w:rPr>
+        <w:t>dif</w:t>
+      </w:r>
+      <w:proofErr w:type="spellEnd"/>
+      <w:r>
+        <w:rPr>
+          <w:sz w:val="24"/>
+          <w:szCs w:val="24"/>
+        </w:rPr>
+        <w:t xml:space="preserve"> users. </w:t>
       </w:r>
     </w:p>
     <w:p>
@@ -339,7 +412,55 @@
           <w:sz w:val="24"/>
           <w:szCs w:val="24"/>
         </w:rPr>
-        <w:t xml:space="preserve">Each user want dif config, os, virtualization PROVIDES THIS. </w:t>
+        <w:t xml:space="preserve">Each user </w:t>
+      </w:r>
+      <w:proofErr w:type="gramStart"/>
+      <w:r>
+        <w:rPr>
+          <w:sz w:val="24"/>
+          <w:szCs w:val="24"/>
+        </w:rPr>
+        <w:t>want</w:t>
+      </w:r>
+      <w:proofErr w:type="gramEnd"/>
+      <w:r>
+        <w:rPr>
+          <w:sz w:val="24"/>
+          <w:szCs w:val="24"/>
+        </w:rPr>
+        <w:t xml:space="preserve"> </w:t>
+      </w:r>
+      <w:proofErr w:type="spellStart"/>
+      <w:r>
+        <w:rPr>
+          <w:sz w:val="24"/>
+          <w:szCs w:val="24"/>
+        </w:rPr>
+        <w:t>dif</w:t>
+      </w:r>
+      <w:proofErr w:type="spellEnd"/>
+      <w:r>
+        <w:rPr>
+          <w:sz w:val="24"/>
+          <w:szCs w:val="24"/>
+        </w:rPr>
+        <w:t xml:space="preserve"> config, </w:t>
+      </w:r>
+      <w:proofErr w:type="spellStart"/>
+      <w:r>
+        <w:rPr>
+          <w:sz w:val="24"/>
+          <w:szCs w:val="24"/>
+        </w:rPr>
+        <w:t>os</w:t>
+      </w:r>
+      <w:proofErr w:type="spellEnd"/>
+      <w:r>
+        <w:rPr>
+          <w:sz w:val="24"/>
+          <w:szCs w:val="24"/>
+        </w:rPr>
+        <w:t xml:space="preserve">, virtualization PROVIDES THIS. </w:t>
       </w:r>
     </w:p>
     <w:p>
@@ -474,7 +595,39 @@
           <w:sz w:val="24"/>
           <w:szCs w:val="24"/>
         </w:rPr>
-        <w:t>ISA defines supported data types, registers, hw support, i/o, etc. an abstract model of a CPU.</w:t>
+        <w:t xml:space="preserve">ISA defines supported data types, registers, </w:t>
+      </w:r>
+      <w:proofErr w:type="spellStart"/>
+      <w:r>
+        <w:rPr>
+          <w:sz w:val="24"/>
+          <w:szCs w:val="24"/>
+        </w:rPr>
+        <w:t>hw</w:t>
+      </w:r>
+      <w:proofErr w:type="spellEnd"/>
+      <w:r>
+        <w:rPr>
+          <w:sz w:val="24"/>
+          <w:szCs w:val="24"/>
+        </w:rPr>
+        <w:t xml:space="preserve"> support, </w:t>
+      </w:r>
+      <w:proofErr w:type="spellStart"/>
+      <w:r>
+        <w:rPr>
+          <w:sz w:val="24"/>
+          <w:szCs w:val="24"/>
+        </w:rPr>
+        <w:t>i</w:t>
+      </w:r>
+      <w:proofErr w:type="spellEnd"/>
+      <w:r>
+        <w:rPr>
+          <w:sz w:val="24"/>
+          <w:szCs w:val="24"/>
+        </w:rPr>
+        <w:t>/o, etc. an abstract model of a CPU.</w:t>
       </w:r>
     </w:p>
     <w:p>
@@ -494,7 +647,23 @@
           <w:sz w:val="24"/>
           <w:szCs w:val="24"/>
         </w:rPr>
-        <w:t xml:space="preserve">Specifies behaviour of machine code </w:t>
+        <w:t xml:space="preserve">Specifies </w:t>
+      </w:r>
+      <w:proofErr w:type="spellStart"/>
+      <w:r>
+        <w:rPr>
+          <w:sz w:val="24"/>
+          <w:szCs w:val="24"/>
+        </w:rPr>
+        <w:t>behaviour</w:t>
+      </w:r>
+      <w:proofErr w:type="spellEnd"/>
+      <w:r>
+        <w:rPr>
+          <w:sz w:val="24"/>
+          <w:szCs w:val="24"/>
+        </w:rPr>
+        <w:t xml:space="preserve"> of machine code </w:t>
       </w:r>
     </w:p>
     <w:p>
@@ -535,7 +704,23 @@
           <w:sz w:val="24"/>
           <w:szCs w:val="24"/>
         </w:rPr>
-        <w:t xml:space="preserve">The boundary between your execution nHW and OS and HW and libraries. </w:t>
+        <w:t xml:space="preserve">The boundary between your execution </w:t>
+      </w:r>
+      <w:proofErr w:type="spellStart"/>
+      <w:r>
+        <w:rPr>
+          <w:sz w:val="24"/>
+          <w:szCs w:val="24"/>
+        </w:rPr>
+        <w:t>nHW</w:t>
+      </w:r>
+      <w:proofErr w:type="spellEnd"/>
+      <w:r>
+        <w:rPr>
+          <w:sz w:val="24"/>
+          <w:szCs w:val="24"/>
+        </w:rPr>
+        <w:t xml:space="preserve"> and OS and HW and libraries. </w:t>
       </w:r>
     </w:p>
     <w:p>
@@ -595,7 +780,39 @@
           <w:sz w:val="24"/>
           <w:szCs w:val="24"/>
         </w:rPr>
-        <w:t>Does not include system instructions, all app programs interact with hw resources indirectly by invoking os services via sys call interface.</w:t>
+        <w:t xml:space="preserve">Does not include system instructions, all app programs interact with </w:t>
+      </w:r>
+      <w:proofErr w:type="spellStart"/>
+      <w:r>
+        <w:rPr>
+          <w:sz w:val="24"/>
+          <w:szCs w:val="24"/>
+        </w:rPr>
+        <w:t>hw</w:t>
+      </w:r>
+      <w:proofErr w:type="spellEnd"/>
+      <w:r>
+        <w:rPr>
+          <w:sz w:val="24"/>
+          <w:szCs w:val="24"/>
+        </w:rPr>
+        <w:t xml:space="preserve"> resources indirectly by invoking </w:t>
+      </w:r>
+      <w:proofErr w:type="spellStart"/>
+      <w:r>
+        <w:rPr>
+          <w:sz w:val="24"/>
+          <w:szCs w:val="24"/>
+        </w:rPr>
+        <w:t>os</w:t>
+      </w:r>
+      <w:proofErr w:type="spellEnd"/>
+      <w:r>
+        <w:rPr>
+          <w:sz w:val="24"/>
+          <w:szCs w:val="24"/>
+        </w:rPr>
+        <w:t xml:space="preserve"> services via sys call interface.</w:t>
       </w:r>
     </w:p>
     <w:p>
@@ -615,7 +832,23 @@
           <w:sz w:val="24"/>
           <w:szCs w:val="24"/>
         </w:rPr>
-        <w:t xml:space="preserve">EX: when use java VM helps run any Java prog on any os. </w:t>
+        <w:t xml:space="preserve">EX: when use java VM helps run any Java prog on any </w:t>
+      </w:r>
+      <w:proofErr w:type="spellStart"/>
+      <w:r>
+        <w:rPr>
+          <w:sz w:val="24"/>
+          <w:szCs w:val="24"/>
+        </w:rPr>
+        <w:t>os</w:t>
+      </w:r>
+      <w:proofErr w:type="spellEnd"/>
+      <w:r>
+        <w:rPr>
+          <w:sz w:val="24"/>
+          <w:szCs w:val="24"/>
+        </w:rPr>
+        <w:t xml:space="preserve">. </w:t>
       </w:r>
     </w:p>
     <w:p>
@@ -668,7 +901,39 @@
           <w:sz w:val="24"/>
           <w:szCs w:val="24"/>
         </w:rPr>
-        <w:t xml:space="preserve">Gives program access to hw resources and services available in system through user ISA with exra support with high level language library calls </w:t>
+        <w:t xml:space="preserve">Gives program access to </w:t>
+      </w:r>
+      <w:proofErr w:type="spellStart"/>
+      <w:r>
+        <w:rPr>
+          <w:sz w:val="24"/>
+          <w:szCs w:val="24"/>
+        </w:rPr>
+        <w:t>hw</w:t>
+      </w:r>
+      <w:proofErr w:type="spellEnd"/>
+      <w:r>
+        <w:rPr>
+          <w:sz w:val="24"/>
+          <w:szCs w:val="24"/>
+        </w:rPr>
+        <w:t xml:space="preserve"> resources and services available in system through user ISA with </w:t>
+      </w:r>
+      <w:proofErr w:type="spellStart"/>
+      <w:r>
+        <w:rPr>
+          <w:sz w:val="24"/>
+          <w:szCs w:val="24"/>
+        </w:rPr>
+        <w:t>exra</w:t>
+      </w:r>
+      <w:proofErr w:type="spellEnd"/>
+      <w:r>
+        <w:rPr>
+          <w:sz w:val="24"/>
+          <w:szCs w:val="24"/>
+        </w:rPr>
+        <w:t xml:space="preserve"> support with high level language library calls </w:t>
       </w:r>
     </w:p>
     <w:p>
@@ -688,7 +953,23 @@
           <w:sz w:val="24"/>
           <w:szCs w:val="24"/>
         </w:rPr>
-        <w:t>Have individual interfaces for dif apps.</w:t>
+        <w:t xml:space="preserve">Have individual interfaces for </w:t>
+      </w:r>
+      <w:proofErr w:type="spellStart"/>
+      <w:r>
+        <w:rPr>
+          <w:sz w:val="24"/>
+          <w:szCs w:val="24"/>
+        </w:rPr>
+        <w:t>dif</w:t>
+      </w:r>
+      <w:proofErr w:type="spellEnd"/>
+      <w:r>
+        <w:rPr>
+          <w:sz w:val="24"/>
+          <w:szCs w:val="24"/>
+        </w:rPr>
+        <w:t xml:space="preserve"> apps.</w:t>
       </w:r>
     </w:p>
     <w:p>
@@ -703,12 +984,21 @@
           <w:szCs w:val="24"/>
         </w:rPr>
       </w:pPr>
-      <w:r>
-        <w:rPr>
-          <w:sz w:val="24"/>
-          <w:szCs w:val="24"/>
-        </w:rPr>
-        <w:t xml:space="preserve">So if providing extension for browser, if writing an extension the browser provides some things you can use to directly interact with libraries that support the app.  </w:t>
+      <w:proofErr w:type="gramStart"/>
+      <w:r>
+        <w:rPr>
+          <w:sz w:val="24"/>
+          <w:szCs w:val="24"/>
+        </w:rPr>
+        <w:t>So</w:t>
+      </w:r>
+      <w:proofErr w:type="gramEnd"/>
+      <w:r>
+        <w:rPr>
+          <w:sz w:val="24"/>
+          <w:szCs w:val="24"/>
+        </w:rPr>
+        <w:t xml:space="preserve"> if providing extension for browser, if writing an extension the browser provides some things you can use to directly interact with libraries that support the app.  </w:t>
       </w:r>
     </w:p>
     <w:p>
@@ -823,12 +1113,21 @@
           <w:szCs w:val="24"/>
         </w:rPr>
       </w:pPr>
-      <w:r>
-        <w:rPr>
-          <w:sz w:val="24"/>
-          <w:szCs w:val="24"/>
-        </w:rPr>
-        <w:t xml:space="preserve">So when using Java we are using a VM </w:t>
+      <w:proofErr w:type="gramStart"/>
+      <w:r>
+        <w:rPr>
+          <w:sz w:val="24"/>
+          <w:szCs w:val="24"/>
+        </w:rPr>
+        <w:t>So</w:t>
+      </w:r>
+      <w:proofErr w:type="gramEnd"/>
+      <w:r>
+        <w:rPr>
+          <w:sz w:val="24"/>
+          <w:szCs w:val="24"/>
+        </w:rPr>
+        <w:t xml:space="preserve"> when using Java we are using a VM </w:t>
       </w:r>
     </w:p>
     <w:p>
@@ -868,7 +1167,23 @@
           <w:sz w:val="24"/>
           <w:szCs w:val="24"/>
         </w:rPr>
-        <w:t>Provide complete, persistent, system environment that supports OS along with many user processes. Provides guest OS with access to virtual HW resources like networking, I/O,a GUI with processor and memory.</w:t>
+        <w:t>Provide complete, persistent, system environment that supports OS along with many user processes. Provides guest OS with access to virtual HW resources like networking, I/</w:t>
+      </w:r>
+      <w:proofErr w:type="spellStart"/>
+      <w:r>
+        <w:rPr>
+          <w:sz w:val="24"/>
+          <w:szCs w:val="24"/>
+        </w:rPr>
+        <w:t>O,a</w:t>
+      </w:r>
+      <w:proofErr w:type="spellEnd"/>
+      <w:r>
+        <w:rPr>
+          <w:sz w:val="24"/>
+          <w:szCs w:val="24"/>
+        </w:rPr>
+        <w:t xml:space="preserve"> GUI with processor and memory.</w:t>
       </w:r>
     </w:p>
     <w:p>
@@ -888,7 +1203,39 @@
           <w:sz w:val="24"/>
           <w:szCs w:val="24"/>
         </w:rPr>
-        <w:t xml:space="preserve">Usually emulaltes an OS to provide platform to run programs where real hw not available to use </w:t>
+        <w:t xml:space="preserve">Usually </w:t>
+      </w:r>
+      <w:proofErr w:type="spellStart"/>
+      <w:r>
+        <w:rPr>
+          <w:sz w:val="24"/>
+          <w:szCs w:val="24"/>
+        </w:rPr>
+        <w:t>emulaltes</w:t>
+      </w:r>
+      <w:proofErr w:type="spellEnd"/>
+      <w:r>
+        <w:rPr>
+          <w:sz w:val="24"/>
+          <w:szCs w:val="24"/>
+        </w:rPr>
+        <w:t xml:space="preserve"> an OS to provide platform to run programs where real </w:t>
+      </w:r>
+      <w:proofErr w:type="spellStart"/>
+      <w:r>
+        <w:rPr>
+          <w:sz w:val="24"/>
+          <w:szCs w:val="24"/>
+        </w:rPr>
+        <w:t>hw</w:t>
+      </w:r>
+      <w:proofErr w:type="spellEnd"/>
+      <w:r>
+        <w:rPr>
+          <w:sz w:val="24"/>
+          <w:szCs w:val="24"/>
+        </w:rPr>
+        <w:t xml:space="preserve"> not available to use </w:t>
       </w:r>
     </w:p>
     <w:p>
@@ -928,13 +1275,13 @@
           <w:noProof/>
         </w:rPr>
         <w:drawing>
-          <wp:anchor distT="0" distB="0" distL="114300" distR="114300" simplePos="0" relativeHeight="251658240" behindDoc="1" locked="0" layoutInCell="1" allowOverlap="1" wp14:anchorId="4EA1A91E" wp14:editId="5A8A269C">
+          <wp:anchor distT="0" distB="0" distL="114300" distR="114300" simplePos="0" relativeHeight="251658240" behindDoc="1" locked="0" layoutInCell="1" allowOverlap="1" wp14:anchorId="4EA1A91E" wp14:editId="6B449AEC">
             <wp:simplePos x="0" y="0"/>
             <wp:positionH relativeFrom="column">
-              <wp:posOffset>-755074</wp:posOffset>
+              <wp:posOffset>-755015</wp:posOffset>
             </wp:positionH>
             <wp:positionV relativeFrom="paragraph">
-              <wp:posOffset>396196</wp:posOffset>
+              <wp:posOffset>385998</wp:posOffset>
             </wp:positionV>
             <wp:extent cx="2753833" cy="1554327"/>
             <wp:effectExtent l="0" t="0" r="8890" b="8255"/>
@@ -988,7 +1335,23 @@
           <w:sz w:val="24"/>
           <w:szCs w:val="24"/>
         </w:rPr>
-        <w:t>SO Single host can run multiple isolated OS where the hardware managed by the VMM (virtual machine manager, or Hypervisor)</w:t>
+        <w:t xml:space="preserve">SO Single host can run multiple isolated </w:t>
+      </w:r>
+      <w:proofErr w:type="gramStart"/>
+      <w:r>
+        <w:rPr>
+          <w:sz w:val="24"/>
+          <w:szCs w:val="24"/>
+        </w:rPr>
+        <w:t>OS</w:t>
+      </w:r>
+      <w:proofErr w:type="gramEnd"/>
+      <w:r>
+        <w:rPr>
+          <w:sz w:val="24"/>
+          <w:szCs w:val="24"/>
+        </w:rPr>
+        <w:t xml:space="preserve"> where the hardware managed by the VMM (virtual machine manager, or Hypervisor)</w:t>
       </w:r>
     </w:p>
     <w:p>
@@ -1028,7 +1391,23 @@
           <w:sz w:val="24"/>
           <w:szCs w:val="24"/>
         </w:rPr>
-        <w:t>2 Types of Systen VM Hypervisor</w:t>
+        <w:t xml:space="preserve">2 Types of </w:t>
+      </w:r>
+      <w:proofErr w:type="spellStart"/>
+      <w:r>
+        <w:rPr>
+          <w:sz w:val="24"/>
+          <w:szCs w:val="24"/>
+        </w:rPr>
+        <w:t>Systen</w:t>
+      </w:r>
+      <w:proofErr w:type="spellEnd"/>
+      <w:r>
+        <w:rPr>
+          <w:sz w:val="24"/>
+          <w:szCs w:val="24"/>
+        </w:rPr>
+        <w:t xml:space="preserve"> VM Hypervisor</w:t>
       </w:r>
       <w:r>
         <w:rPr>
@@ -1090,7 +1469,23 @@
           <w:sz w:val="24"/>
           <w:szCs w:val="24"/>
         </w:rPr>
-        <w:t>This most of the cloud vendor envs.</w:t>
+        <w:t xml:space="preserve">This most of the cloud vendor </w:t>
+      </w:r>
+      <w:proofErr w:type="spellStart"/>
+      <w:r>
+        <w:rPr>
+          <w:sz w:val="24"/>
+          <w:szCs w:val="24"/>
+        </w:rPr>
+        <w:t>envs</w:t>
+      </w:r>
+      <w:proofErr w:type="spellEnd"/>
+      <w:r>
+        <w:rPr>
+          <w:sz w:val="24"/>
+          <w:szCs w:val="24"/>
+        </w:rPr>
+        <w:t>.</w:t>
       </w:r>
     </w:p>
     <w:p>
@@ -1110,7 +1505,23 @@
           <w:sz w:val="24"/>
           <w:szCs w:val="24"/>
         </w:rPr>
-        <w:t>Run directly on top of HW, and then can install multiple OS on top of that</w:t>
+        <w:t xml:space="preserve">Run directly on top of HW, and then can install multiple </w:t>
+      </w:r>
+      <w:proofErr w:type="gramStart"/>
+      <w:r>
+        <w:rPr>
+          <w:sz w:val="24"/>
+          <w:szCs w:val="24"/>
+        </w:rPr>
+        <w:t>OS</w:t>
+      </w:r>
+      <w:proofErr w:type="gramEnd"/>
+      <w:r>
+        <w:rPr>
+          <w:sz w:val="24"/>
+          <w:szCs w:val="24"/>
+        </w:rPr>
+        <w:t xml:space="preserve"> on top of that</w:t>
       </w:r>
     </w:p>
     <w:p>
@@ -1127,6 +1538,7 @@
           <w:szCs w:val="24"/>
         </w:rPr>
       </w:pPr>
+      <w:proofErr w:type="gramStart"/>
       <w:r>
         <w:rPr>
           <w:b/>
@@ -1134,8 +1546,9 @@
           <w:sz w:val="24"/>
           <w:szCs w:val="24"/>
         </w:rPr>
-        <w:t>Basically no host OS</w:t>
-      </w:r>
+        <w:t>Basically</w:t>
+      </w:r>
+      <w:proofErr w:type="gramEnd"/>
       <w:r>
         <w:rPr>
           <w:b/>
@@ -1143,29 +1556,74 @@
           <w:sz w:val="24"/>
           <w:szCs w:val="24"/>
         </w:rPr>
-        <w:t xml:space="preserve"> between virtualization sw and HW </w:t>
-      </w:r>
-    </w:p>
-    <w:p>
-      <w:pPr>
-        <w:pStyle w:val="ListParagraph"/>
-        <w:numPr>
-          <w:ilvl w:val="5"/>
-          <w:numId w:val="3"/>
-        </w:numPr>
+        <w:t xml:space="preserve"> no host OS</w:t>
+      </w:r>
+      <w:r>
         <w:rPr>
           <w:b/>
           <w:bCs/>
           <w:sz w:val="24"/>
           <w:szCs w:val="24"/>
         </w:rPr>
-      </w:pPr>
-      <w:r>
-        <w:rPr>
-          <w:sz w:val="24"/>
-          <w:szCs w:val="24"/>
-        </w:rPr>
-        <w:t xml:space="preserve">The virtualization sw installed directly on HW where OS normally installed </w:t>
+        <w:t xml:space="preserve"> between virtualization </w:t>
+      </w:r>
+      <w:proofErr w:type="spellStart"/>
+      <w:r>
+        <w:rPr>
+          <w:b/>
+          <w:bCs/>
+          <w:sz w:val="24"/>
+          <w:szCs w:val="24"/>
+        </w:rPr>
+        <w:t>sw</w:t>
+      </w:r>
+      <w:proofErr w:type="spellEnd"/>
+      <w:r>
+        <w:rPr>
+          <w:b/>
+          <w:bCs/>
+          <w:sz w:val="24"/>
+          <w:szCs w:val="24"/>
+        </w:rPr>
+        <w:t xml:space="preserve"> and HW </w:t>
+      </w:r>
+    </w:p>
+    <w:p>
+      <w:pPr>
+        <w:pStyle w:val="ListParagraph"/>
+        <w:numPr>
+          <w:ilvl w:val="5"/>
+          <w:numId w:val="3"/>
+        </w:numPr>
+        <w:rPr>
+          <w:b/>
+          <w:bCs/>
+          <w:sz w:val="24"/>
+          <w:szCs w:val="24"/>
+        </w:rPr>
+      </w:pPr>
+      <w:r>
+        <w:rPr>
+          <w:sz w:val="24"/>
+          <w:szCs w:val="24"/>
+        </w:rPr>
+        <w:t xml:space="preserve">The virtualization </w:t>
+      </w:r>
+      <w:proofErr w:type="spellStart"/>
+      <w:r>
+        <w:rPr>
+          <w:sz w:val="24"/>
+          <w:szCs w:val="24"/>
+        </w:rPr>
+        <w:t>sw</w:t>
+      </w:r>
+      <w:proofErr w:type="spellEnd"/>
+      <w:r>
+        <w:rPr>
+          <w:sz w:val="24"/>
+          <w:szCs w:val="24"/>
+        </w:rPr>
+        <w:t xml:space="preserve"> installed directly on HW where OS normally installed </w:t>
       </w:r>
     </w:p>
     <w:p>
@@ -1205,7 +1663,23 @@
           <w:sz w:val="24"/>
           <w:szCs w:val="24"/>
         </w:rPr>
-        <w:t>On top of HW have host OS, and on top of host OS we install this virtual box manager, then install the guest os on top of that, then the app.</w:t>
+        <w:t xml:space="preserve">On top of HW have host OS, and on top of host OS we install this virtual box manager, then install the guest </w:t>
+      </w:r>
+      <w:proofErr w:type="spellStart"/>
+      <w:r>
+        <w:rPr>
+          <w:sz w:val="24"/>
+          <w:szCs w:val="24"/>
+        </w:rPr>
+        <w:t>os</w:t>
+      </w:r>
+      <w:proofErr w:type="spellEnd"/>
+      <w:r>
+        <w:rPr>
+          <w:sz w:val="24"/>
+          <w:szCs w:val="24"/>
+        </w:rPr>
+        <w:t xml:space="preserve"> on top of that, then the app.</w:t>
       </w:r>
     </w:p>
     <w:p>

</xml_diff>